<commit_message>
Changes for Zipkin, Identity Service and updated documentation
</commit_message>
<xml_diff>
--- a/doc/Case Study.docx
+++ b/doc/Case Study.docx
@@ -89,53 +89,188 @@
         <w:t>their account.</w:t>
       </w:r>
     </w:p>
+    <w:p>
+      <w:pPr>
+        <w:rPr>
+          <w:color w:val="4472C4" w:themeColor="accent1"/>
+          <w:u w:val="single"/>
+        </w:rPr>
+      </w:pPr>
+    </w:p>
+    <w:p>
+      <w:pPr>
+        <w:rPr>
+          <w:color w:val="4472C4" w:themeColor="accent1"/>
+          <w:u w:val="single"/>
+        </w:rPr>
+      </w:pPr>
+    </w:p>
+    <w:p>
+      <w:pPr>
+        <w:rPr>
+          <w:color w:val="4472C4" w:themeColor="accent1"/>
+          <w:u w:val="single"/>
+        </w:rPr>
+      </w:pPr>
+    </w:p>
+    <w:p>
+      <w:pPr>
+        <w:rPr>
+          <w:color w:val="4472C4" w:themeColor="accent1"/>
+          <w:u w:val="single"/>
+        </w:rPr>
+      </w:pPr>
+    </w:p>
+    <w:p>
+      <w:pPr>
+        <w:rPr>
+          <w:color w:val="4472C4" w:themeColor="accent1"/>
+          <w:u w:val="single"/>
+        </w:rPr>
+      </w:pPr>
+    </w:p>
+    <w:p>
+      <w:pPr>
+        <w:rPr>
+          <w:color w:val="4472C4" w:themeColor="accent1"/>
+          <w:u w:val="single"/>
+        </w:rPr>
+      </w:pPr>
+    </w:p>
+    <w:p>
+      <w:pPr>
+        <w:rPr>
+          <w:color w:val="4472C4" w:themeColor="accent1"/>
+          <w:u w:val="single"/>
+        </w:rPr>
+      </w:pPr>
+    </w:p>
+    <w:p>
+      <w:pPr>
+        <w:rPr>
+          <w:color w:val="4472C4" w:themeColor="accent1"/>
+          <w:u w:val="single"/>
+        </w:rPr>
+      </w:pPr>
+    </w:p>
+    <w:p>
+      <w:pPr>
+        <w:rPr>
+          <w:color w:val="4472C4" w:themeColor="accent1"/>
+          <w:u w:val="single"/>
+        </w:rPr>
+      </w:pPr>
+    </w:p>
+    <w:p>
+      <w:pPr>
+        <w:rPr>
+          <w:color w:val="4472C4" w:themeColor="accent1"/>
+          <w:u w:val="single"/>
+        </w:rPr>
+      </w:pPr>
+    </w:p>
+    <w:p>
+      <w:pPr>
+        <w:rPr>
+          <w:color w:val="4472C4" w:themeColor="accent1"/>
+          <w:u w:val="single"/>
+        </w:rPr>
+      </w:pPr>
+    </w:p>
+    <w:p>
+      <w:pPr>
+        <w:rPr>
+          <w:color w:val="4472C4" w:themeColor="accent1"/>
+          <w:u w:val="single"/>
+        </w:rPr>
+      </w:pPr>
+    </w:p>
+    <w:p>
+      <w:pPr>
+        <w:rPr>
+          <w:color w:val="4472C4" w:themeColor="accent1"/>
+          <w:u w:val="single"/>
+        </w:rPr>
+      </w:pPr>
+    </w:p>
+    <w:p>
+      <w:pPr>
+        <w:rPr>
+          <w:color w:val="4472C4" w:themeColor="accent1"/>
+          <w:u w:val="single"/>
+        </w:rPr>
+      </w:pPr>
+    </w:p>
+    <w:p>
+      <w:pPr>
+        <w:rPr>
+          <w:color w:val="4472C4" w:themeColor="accent1"/>
+          <w:u w:val="single"/>
+        </w:rPr>
+      </w:pPr>
+    </w:p>
+    <w:p>
+      <w:pPr>
+        <w:rPr>
+          <w:color w:val="4472C4" w:themeColor="accent1"/>
+          <w:u w:val="single"/>
+        </w:rPr>
+      </w:pPr>
+    </w:p>
+    <w:p>
+      <w:pPr>
+        <w:rPr>
+          <w:color w:val="4472C4" w:themeColor="accent1"/>
+          <w:u w:val="single"/>
+        </w:rPr>
+      </w:pPr>
+    </w:p>
+    <w:p>
+      <w:proofErr w:type="gramStart"/>
+      <w:r>
+        <w:rPr>
+          <w:color w:val="4472C4" w:themeColor="accent1"/>
+          <w:u w:val="single"/>
+        </w:rPr>
+        <w:lastRenderedPageBreak/>
+        <w:t>Solution</w:t>
+      </w:r>
+      <w:r>
+        <w:t>:-</w:t>
+      </w:r>
+      <w:proofErr w:type="gramEnd"/>
+    </w:p>
+    <w:p>
+      <w:r>
+        <w:t>The Banking application consists of 3 services</w:t>
+      </w:r>
+    </w:p>
+    <w:p>
+      <w:r>
+        <w:t>1. Account Service: This service will handle all account-related operations such as account</w:t>
+      </w:r>
+    </w:p>
+    <w:p>
+      <w:r>
+        <w:t>creation, deposit, withdrawal, and balance inquiry.</w:t>
+      </w:r>
+    </w:p>
+    <w:p>
+      <w:r>
+        <w:t>2. Transaction Service: This service will handle all transaction-related operations such as</w:t>
+      </w:r>
+    </w:p>
+    <w:p>
+      <w:r>
+        <w:t>transferring money between accounts and viewing transaction history.</w:t>
+      </w:r>
+    </w:p>
+    <w:p>
+      <w:r>
+        <w:t>3. Notification Service: This service will handle all email notifications.</w:t>
+      </w:r>
+    </w:p>
     <w:p/>
-    <w:p/>
-    <w:p>
-      <w:proofErr w:type="gramStart"/>
-      <w:r>
-        <w:rPr>
-          <w:color w:val="4472C4" w:themeColor="accent1"/>
-          <w:u w:val="single"/>
-        </w:rPr>
-        <w:t>Solution</w:t>
-      </w:r>
-      <w:r>
-        <w:t>:-</w:t>
-      </w:r>
-      <w:proofErr w:type="gramEnd"/>
-    </w:p>
-    <w:p>
-      <w:r>
-        <w:t>The Banking application consists of 3 services</w:t>
-      </w:r>
-    </w:p>
-    <w:p>
-      <w:r>
-        <w:t>1. Account Service: This service will handle all account-related operations such as account</w:t>
-      </w:r>
-    </w:p>
-    <w:p>
-      <w:r>
-        <w:t>creation, deposit, withdrawal, and balance inquiry.</w:t>
-      </w:r>
-    </w:p>
-    <w:p>
-      <w:r>
-        <w:t>2. Transaction Service: This service will handle all transaction-related operations such as</w:t>
-      </w:r>
-    </w:p>
-    <w:p>
-      <w:r>
-        <w:t>transferring money between accounts and viewing transaction history.</w:t>
-      </w:r>
-    </w:p>
-    <w:p>
-      <w:r>
-        <w:t>3. Notification Service: This service will handle all email notifications.</w:t>
-      </w:r>
-    </w:p>
-    <w:p/>
     <w:p>
       <w:pPr>
         <w:rPr>
@@ -155,7 +290,6 @@
         <w:rPr>
           <w:noProof/>
         </w:rPr>
-        <w:lastRenderedPageBreak/>
         <w:drawing>
           <wp:inline distT="0" distB="0" distL="0" distR="0" wp14:anchorId="4BC9168F" wp14:editId="3400C578">
             <wp:extent cx="5731510" cy="2837815"/>
@@ -207,114 +341,1499 @@
       </w:r>
     </w:p>
     <w:p/>
+    <w:p>
+      <w:r>
+        <w:t xml:space="preserve">Endpoints exposed by different </w:t>
+      </w:r>
+      <w:proofErr w:type="gramStart"/>
+      <w:r>
+        <w:t>services:-</w:t>
+      </w:r>
+      <w:proofErr w:type="gramEnd"/>
+    </w:p>
+    <w:p>
+      <w:pPr>
+        <w:pStyle w:val="ListParagraph"/>
+        <w:numPr>
+          <w:ilvl w:val="0"/>
+          <w:numId w:val="3"/>
+        </w:numPr>
+        <w:rPr>
+          <w:b/>
+          <w:bCs/>
+        </w:rPr>
+      </w:pPr>
+      <w:r>
+        <w:t xml:space="preserve">Account Service </w:t>
+      </w:r>
+      <w:r>
+        <w:rPr>
+          <w:b/>
+          <w:bCs/>
+        </w:rPr>
+        <w:t>/</w:t>
+      </w:r>
+      <w:proofErr w:type="spellStart"/>
+      <w:r>
+        <w:rPr>
+          <w:b/>
+          <w:bCs/>
+        </w:rPr>
+        <w:t>api</w:t>
+      </w:r>
+      <w:proofErr w:type="spellEnd"/>
+      <w:r>
+        <w:rPr>
+          <w:b/>
+          <w:bCs/>
+        </w:rPr>
+        <w:t>/accounts/</w:t>
+      </w:r>
+    </w:p>
+    <w:p>
+      <w:pPr>
+        <w:pStyle w:val="ListParagraph"/>
+        <w:numPr>
+          <w:ilvl w:val="0"/>
+          <w:numId w:val="4"/>
+        </w:numPr>
+      </w:pPr>
+      <w:r>
+        <w:t>@</w:t>
+      </w:r>
+      <w:proofErr w:type="gramStart"/>
+      <w:r>
+        <w:t>PostMapping(</w:t>
+      </w:r>
+      <w:proofErr w:type="gramEnd"/>
+      <w:r>
+        <w:t xml:space="preserve">@RequestBody </w:t>
+      </w:r>
+      <w:proofErr w:type="spellStart"/>
+      <w:r>
+        <w:t>AccountRequest</w:t>
+      </w:r>
+      <w:proofErr w:type="spellEnd"/>
+      <w:r>
+        <w:t xml:space="preserve"> </w:t>
+      </w:r>
+      <w:proofErr w:type="spellStart"/>
+      <w:r>
+        <w:t>accountRequest</w:t>
+      </w:r>
+      <w:proofErr w:type="spellEnd"/>
+      <w:r>
+        <w:t>)</w:t>
+      </w:r>
+    </w:p>
+    <w:p>
+      <w:pPr>
+        <w:pStyle w:val="ListParagraph"/>
+        <w:ind w:left="1080"/>
+      </w:pPr>
+      <w:r>
+        <w:t xml:space="preserve">Used for account creation which has all the user details like </w:t>
+      </w:r>
+      <w:proofErr w:type="spellStart"/>
+      <w:r>
+        <w:t>accountHoldername</w:t>
+      </w:r>
+      <w:proofErr w:type="spellEnd"/>
+      <w:r>
+        <w:t>, username, email id, phone number</w:t>
+      </w:r>
+    </w:p>
+    <w:p>
+      <w:pPr>
+        <w:pStyle w:val="ListParagraph"/>
+        <w:numPr>
+          <w:ilvl w:val="0"/>
+          <w:numId w:val="4"/>
+        </w:numPr>
+      </w:pPr>
+      <w:r>
+        <w:t>@GetMapping – used to retrieve details of all accounts stored in the database.</w:t>
+      </w:r>
+    </w:p>
+    <w:p>
+      <w:pPr>
+        <w:pStyle w:val="ListParagraph"/>
+        <w:numPr>
+          <w:ilvl w:val="0"/>
+          <w:numId w:val="4"/>
+        </w:numPr>
+      </w:pPr>
+      <w:r>
+        <w:t>@GetMapping("/{accountNumber}")</w:t>
+      </w:r>
+      <w:r>
+        <w:t xml:space="preserve"> </w:t>
+      </w:r>
+    </w:p>
+    <w:p>
+      <w:pPr>
+        <w:pStyle w:val="ListParagraph"/>
+        <w:ind w:left="1080"/>
+      </w:pPr>
+      <w:r>
+        <w:t>This endpoint helps to retrieve account details of a specific account number</w:t>
+      </w:r>
+    </w:p>
+    <w:p>
+      <w:pPr>
+        <w:pStyle w:val="ListParagraph"/>
+        <w:numPr>
+          <w:ilvl w:val="0"/>
+          <w:numId w:val="4"/>
+        </w:numPr>
+      </w:pPr>
+      <w:r>
+        <w:t xml:space="preserve">@PostMapping(“/withdraw/{accountNumber}) with </w:t>
+      </w:r>
+      <w:proofErr w:type="spellStart"/>
+      <w:proofErr w:type="gramStart"/>
+      <w:r>
+        <w:t>withdrawAmount</w:t>
+      </w:r>
+      <w:proofErr w:type="spellEnd"/>
+      <w:r>
+        <w:t xml:space="preserve">  as</w:t>
+      </w:r>
+      <w:proofErr w:type="gramEnd"/>
+      <w:r>
+        <w:t xml:space="preserve"> </w:t>
+      </w:r>
+      <w:proofErr w:type="spellStart"/>
+      <w:r>
+        <w:t>RequestParam</w:t>
+      </w:r>
+      <w:proofErr w:type="spellEnd"/>
+    </w:p>
+    <w:p>
+      <w:pPr>
+        <w:pStyle w:val="ListParagraph"/>
+        <w:ind w:left="1080"/>
+      </w:pPr>
+      <w:r>
+        <w:t>Used to withdraw amount from the given account number</w:t>
+      </w:r>
+    </w:p>
+    <w:p>
+      <w:pPr>
+        <w:pStyle w:val="ListParagraph"/>
+        <w:numPr>
+          <w:ilvl w:val="0"/>
+          <w:numId w:val="4"/>
+        </w:numPr>
+      </w:pPr>
+      <w:r>
+        <w:t xml:space="preserve">@PostMapping(“/deposit/{accountNumber}) with </w:t>
+      </w:r>
+      <w:proofErr w:type="spellStart"/>
+      <w:r>
+        <w:t>depositAmount</w:t>
+      </w:r>
+      <w:proofErr w:type="spellEnd"/>
+      <w:r>
+        <w:t xml:space="preserve"> as </w:t>
+      </w:r>
+      <w:proofErr w:type="spellStart"/>
+      <w:r>
+        <w:t>RequestParam</w:t>
+      </w:r>
+      <w:proofErr w:type="spellEnd"/>
+    </w:p>
+    <w:p>
+      <w:pPr>
+        <w:pStyle w:val="ListParagraph"/>
+        <w:ind w:left="1080"/>
+      </w:pPr>
+      <w:r>
+        <w:t xml:space="preserve">Used to deposit amount </w:t>
+      </w:r>
+      <w:proofErr w:type="gramStart"/>
+      <w:r>
+        <w:t>to  the</w:t>
+      </w:r>
+      <w:proofErr w:type="gramEnd"/>
+      <w:r>
+        <w:t xml:space="preserve"> given account number.</w:t>
+      </w:r>
+    </w:p>
+    <w:p>
+      <w:pPr>
+        <w:pStyle w:val="ListParagraph"/>
+        <w:numPr>
+          <w:ilvl w:val="0"/>
+          <w:numId w:val="4"/>
+        </w:numPr>
+      </w:pPr>
+      <w:r>
+        <w:t>@GetMapping(“/balance/{accountNumber})</w:t>
+      </w:r>
+    </w:p>
+    <w:p>
+      <w:pPr>
+        <w:pStyle w:val="ListParagraph"/>
+        <w:ind w:left="1080"/>
+      </w:pPr>
+      <w:r>
+        <w:t>Used for balance enquiry for a given account number.</w:t>
+      </w:r>
+    </w:p>
+    <w:p>
+      <w:pPr>
+        <w:pStyle w:val="ListParagraph"/>
+        <w:ind w:left="1080"/>
+      </w:pPr>
+    </w:p>
+    <w:p>
+      <w:pPr>
+        <w:pStyle w:val="ListParagraph"/>
+        <w:ind w:left="1080"/>
+      </w:pPr>
+    </w:p>
+    <w:p>
+      <w:pPr>
+        <w:pStyle w:val="ListParagraph"/>
+        <w:numPr>
+          <w:ilvl w:val="0"/>
+          <w:numId w:val="3"/>
+        </w:numPr>
+      </w:pPr>
+      <w:r>
+        <w:lastRenderedPageBreak/>
+        <w:t xml:space="preserve">Transaction Service </w:t>
+      </w:r>
+      <w:r>
+        <w:rPr>
+          <w:b/>
+          <w:bCs/>
+        </w:rPr>
+        <w:t>/</w:t>
+      </w:r>
+      <w:proofErr w:type="spellStart"/>
+      <w:r>
+        <w:rPr>
+          <w:b/>
+          <w:bCs/>
+        </w:rPr>
+        <w:t>api</w:t>
+      </w:r>
+      <w:proofErr w:type="spellEnd"/>
+      <w:r>
+        <w:rPr>
+          <w:b/>
+          <w:bCs/>
+        </w:rPr>
+        <w:t>/transactions</w:t>
+      </w:r>
+    </w:p>
+    <w:p>
+      <w:pPr>
+        <w:pStyle w:val="ListParagraph"/>
+        <w:numPr>
+          <w:ilvl w:val="0"/>
+          <w:numId w:val="5"/>
+        </w:numPr>
+      </w:pPr>
+      <w:r>
+        <w:t>@</w:t>
+      </w:r>
+      <w:proofErr w:type="gramStart"/>
+      <w:r>
+        <w:t>PostMapping(</w:t>
+      </w:r>
+      <w:proofErr w:type="gramEnd"/>
+      <w:r>
+        <w:t xml:space="preserve">@RequestBody </w:t>
+      </w:r>
+      <w:proofErr w:type="spellStart"/>
+      <w:r>
+        <w:t>TransactionRequest</w:t>
+      </w:r>
+      <w:proofErr w:type="spellEnd"/>
+      <w:r>
+        <w:t xml:space="preserve"> </w:t>
+      </w:r>
+      <w:proofErr w:type="spellStart"/>
+      <w:r>
+        <w:t>transactionRequest</w:t>
+      </w:r>
+      <w:proofErr w:type="spellEnd"/>
+      <w:r>
+        <w:t>)</w:t>
+      </w:r>
+    </w:p>
+    <w:p>
+      <w:pPr>
+        <w:pStyle w:val="ListParagraph"/>
+        <w:ind w:left="1080"/>
+      </w:pPr>
+      <w:r>
+        <w:t xml:space="preserve">Used to create a transaction which consist of </w:t>
+      </w:r>
+      <w:proofErr w:type="spellStart"/>
+      <w:r>
+        <w:t>fromAccountNumber</w:t>
+      </w:r>
+      <w:proofErr w:type="spellEnd"/>
+      <w:r>
+        <w:t xml:space="preserve">, </w:t>
+      </w:r>
+      <w:proofErr w:type="spellStart"/>
+      <w:r>
+        <w:t>toAccountNumber</w:t>
+      </w:r>
+      <w:proofErr w:type="spellEnd"/>
+      <w:r>
+        <w:t xml:space="preserve">, </w:t>
+      </w:r>
+      <w:proofErr w:type="spellStart"/>
+      <w:r>
+        <w:t>accountNumber</w:t>
+      </w:r>
+      <w:proofErr w:type="spellEnd"/>
+      <w:r>
+        <w:t>, timestamp.</w:t>
+      </w:r>
+    </w:p>
+    <w:p>
+      <w:pPr>
+        <w:pStyle w:val="ListParagraph"/>
+        <w:numPr>
+          <w:ilvl w:val="0"/>
+          <w:numId w:val="5"/>
+        </w:numPr>
+      </w:pPr>
+      <w:r>
+        <w:t>@GetMapping</w:t>
+      </w:r>
+    </w:p>
+    <w:p>
+      <w:pPr>
+        <w:pStyle w:val="ListParagraph"/>
+        <w:ind w:left="1080"/>
+      </w:pPr>
+      <w:r>
+        <w:t>This endpoint helps us to retrieve all the transaction details</w:t>
+      </w:r>
+    </w:p>
+    <w:p>
+      <w:pPr>
+        <w:pStyle w:val="ListParagraph"/>
+        <w:numPr>
+          <w:ilvl w:val="0"/>
+          <w:numId w:val="5"/>
+        </w:numPr>
+      </w:pPr>
+      <w:r>
+        <w:t>@GetMapping(/{txnId})</w:t>
+      </w:r>
+    </w:p>
+    <w:p>
+      <w:pPr>
+        <w:pStyle w:val="ListParagraph"/>
+        <w:ind w:left="1080"/>
+      </w:pPr>
+      <w:r>
+        <w:t>This endpoint is used to get transaction information for a specific transaction id.</w:t>
+      </w:r>
+    </w:p>
+    <w:p>
+      <w:pPr>
+        <w:pStyle w:val="ListParagraph"/>
+        <w:numPr>
+          <w:ilvl w:val="0"/>
+          <w:numId w:val="5"/>
+        </w:numPr>
+      </w:pPr>
+      <w:r>
+        <w:t>@GetMapping(“/history/{accountNo})</w:t>
+      </w:r>
+    </w:p>
+    <w:p>
+      <w:pPr>
+        <w:pStyle w:val="ListParagraph"/>
+        <w:ind w:left="1080"/>
+      </w:pPr>
+      <w:r>
+        <w:t>This endpoint helps us to view the transaction history for a given account number.</w:t>
+      </w:r>
+    </w:p>
+    <w:p>
+      <w:pPr>
+        <w:pStyle w:val="ListParagraph"/>
+        <w:ind w:left="1080"/>
+      </w:pPr>
+    </w:p>
+    <w:p>
+      <w:pPr>
+        <w:pStyle w:val="ListParagraph"/>
+        <w:numPr>
+          <w:ilvl w:val="0"/>
+          <w:numId w:val="3"/>
+        </w:numPr>
+      </w:pPr>
+      <w:r>
+        <w:t>Notification Service</w:t>
+      </w:r>
+    </w:p>
+    <w:p>
+      <w:r>
+        <w:t>Template Creation and Management related service endpoints (</w:t>
+      </w:r>
+      <w:r>
+        <w:t>/</w:t>
+      </w:r>
+      <w:proofErr w:type="spellStart"/>
+      <w:r>
+        <w:t>api</w:t>
+      </w:r>
+      <w:proofErr w:type="spellEnd"/>
+      <w:r>
+        <w:t>/templates</w:t>
+      </w:r>
+      <w:r>
+        <w:t>):</w:t>
+      </w:r>
+    </w:p>
+    <w:p>
+      <w:pPr>
+        <w:ind w:firstLine="720"/>
+      </w:pPr>
+      <w:r>
+        <w:t xml:space="preserve">These are meant to be used by admins to manage templates which hold the content for different types of notifications based on locale. The content of the notification will also hold placeholder for parameters to be replaced in the message. </w:t>
+      </w:r>
+    </w:p>
+    <w:p>
+      <w:pPr>
+        <w:pStyle w:val="ListParagraph"/>
+        <w:numPr>
+          <w:ilvl w:val="0"/>
+          <w:numId w:val="10"/>
+        </w:numPr>
+      </w:pPr>
+      <w:r>
+        <w:t>@</w:t>
+      </w:r>
+      <w:proofErr w:type="gramStart"/>
+      <w:r>
+        <w:t>PostMapping(</w:t>
+      </w:r>
+      <w:proofErr w:type="gramEnd"/>
+      <w:r>
+        <w:t xml:space="preserve">@RequestBody </w:t>
+      </w:r>
+      <w:proofErr w:type="spellStart"/>
+      <w:r>
+        <w:t>TemplateRequest</w:t>
+      </w:r>
+      <w:proofErr w:type="spellEnd"/>
+      <w:r>
+        <w:t xml:space="preserve"> </w:t>
+      </w:r>
+      <w:proofErr w:type="spellStart"/>
+      <w:r>
+        <w:t>templateRequest</w:t>
+      </w:r>
+      <w:proofErr w:type="spellEnd"/>
+      <w:r>
+        <w:t>)</w:t>
+      </w:r>
+    </w:p>
+    <w:p>
+      <w:pPr>
+        <w:ind w:left="1080"/>
+      </w:pPr>
+      <w:r>
+        <w:t xml:space="preserve">Used to create a template for a particular </w:t>
+      </w:r>
+      <w:proofErr w:type="spellStart"/>
+      <w:r>
+        <w:t>templateName</w:t>
+      </w:r>
+      <w:proofErr w:type="spellEnd"/>
+      <w:r>
+        <w:t xml:space="preserve"> and locale. The content of the template will consist of a formatted message containing multiple placeholders (parameters) which can be replaced with real values while sending out messages. </w:t>
+      </w:r>
+    </w:p>
+    <w:p>
+      <w:pPr>
+        <w:pStyle w:val="ListParagraph"/>
+        <w:numPr>
+          <w:ilvl w:val="0"/>
+          <w:numId w:val="10"/>
+        </w:numPr>
+      </w:pPr>
+      <w:r>
+        <w:t>@GetMapping</w:t>
+      </w:r>
+    </w:p>
+    <w:p>
+      <w:pPr>
+        <w:pStyle w:val="ListParagraph"/>
+        <w:ind w:left="1080"/>
+      </w:pPr>
+      <w:r>
+        <w:t>This endpoint helps us to retrieve all the template details</w:t>
+      </w:r>
+    </w:p>
+    <w:p>
+      <w:pPr>
+        <w:pStyle w:val="ListParagraph"/>
+        <w:ind w:left="1080"/>
+      </w:pPr>
+    </w:p>
+    <w:p>
+      <w:pPr>
+        <w:pStyle w:val="ListParagraph"/>
+        <w:numPr>
+          <w:ilvl w:val="0"/>
+          <w:numId w:val="10"/>
+        </w:numPr>
+      </w:pPr>
+      <w:r>
+        <w:t xml:space="preserve">@GetMapping(/{templateName})  </w:t>
+      </w:r>
+    </w:p>
+    <w:p>
+      <w:pPr>
+        <w:pStyle w:val="ListParagraph"/>
+        <w:ind w:left="1080"/>
+      </w:pPr>
+      <w:r>
+        <w:t xml:space="preserve"> (@PathVariable String </w:t>
+      </w:r>
+      <w:proofErr w:type="spellStart"/>
+      <w:r>
+        <w:t>templateName</w:t>
+      </w:r>
+      <w:proofErr w:type="spellEnd"/>
+      <w:r>
+        <w:t>, @RequestParam String locale)</w:t>
+      </w:r>
+    </w:p>
+    <w:p>
+      <w:pPr>
+        <w:pStyle w:val="ListParagraph"/>
+        <w:ind w:left="1080"/>
+      </w:pPr>
+      <w:r>
+        <w:t>This endpoint is used to get template details for a specific template name and locale.</w:t>
+      </w:r>
+    </w:p>
+    <w:p>
+      <w:pPr>
+        <w:pStyle w:val="ListParagraph"/>
+        <w:ind w:left="1080"/>
+      </w:pPr>
+    </w:p>
+    <w:p>
+      <w:r>
+        <w:t>Notification related service endpoints (</w:t>
+      </w:r>
+      <w:r>
+        <w:t>/</w:t>
+      </w:r>
+      <w:proofErr w:type="spellStart"/>
+      <w:r>
+        <w:t>api</w:t>
+      </w:r>
+      <w:proofErr w:type="spellEnd"/>
+      <w:r>
+        <w:t>/</w:t>
+      </w:r>
+      <w:r>
+        <w:t>notifications):</w:t>
+      </w:r>
+    </w:p>
+    <w:p>
+      <w:pPr>
+        <w:ind w:firstLine="720"/>
+      </w:pPr>
+      <w:r>
+        <w:t xml:space="preserve">These endpoints are related to the notifications themselves. </w:t>
+      </w:r>
+    </w:p>
+    <w:p>
+      <w:pPr>
+        <w:pStyle w:val="ListParagraph"/>
+        <w:numPr>
+          <w:ilvl w:val="0"/>
+          <w:numId w:val="11"/>
+        </w:numPr>
+      </w:pPr>
+      <w:r>
+        <w:t>@</w:t>
+      </w:r>
+      <w:proofErr w:type="gramStart"/>
+      <w:r>
+        <w:t>PostMapping(</w:t>
+      </w:r>
+      <w:proofErr w:type="gramEnd"/>
+      <w:r>
+        <w:t xml:space="preserve">@RequestBody </w:t>
+      </w:r>
+      <w:proofErr w:type="spellStart"/>
+      <w:r>
+        <w:t>NotificationRequest</w:t>
+      </w:r>
+      <w:proofErr w:type="spellEnd"/>
+      <w:r>
+        <w:t xml:space="preserve"> </w:t>
+      </w:r>
+      <w:proofErr w:type="spellStart"/>
+      <w:r>
+        <w:t>notificationRequest</w:t>
+      </w:r>
+      <w:proofErr w:type="spellEnd"/>
+      <w:r>
+        <w:t>)</w:t>
+      </w:r>
+    </w:p>
+    <w:p>
+      <w:pPr>
+        <w:ind w:left="1080"/>
+      </w:pPr>
+      <w:r>
+        <w:t>This endpoint is meant to be used by other services to send out specific notifications based on a template name and locale. The actual values to be replaced into the placeholder parameters of the template’s contents will be passed in as a map while invoking this endpoint.</w:t>
+      </w:r>
+    </w:p>
+    <w:p>
+      <w:pPr>
+        <w:pStyle w:val="ListParagraph"/>
+        <w:numPr>
+          <w:ilvl w:val="0"/>
+          <w:numId w:val="11"/>
+        </w:numPr>
+      </w:pPr>
+      <w:r>
+        <w:t>@GetMapping</w:t>
+      </w:r>
+    </w:p>
+    <w:p>
+      <w:pPr>
+        <w:pStyle w:val="ListParagraph"/>
+        <w:ind w:left="1080"/>
+      </w:pPr>
+      <w:r>
+        <w:t>This endpoint helps us to retrieve all the notifications that were sent out</w:t>
+      </w:r>
+    </w:p>
+    <w:p>
+      <w:pPr>
+        <w:pStyle w:val="ListParagraph"/>
+        <w:ind w:left="1080"/>
+      </w:pPr>
+    </w:p>
+    <w:p>
+      <w:pPr>
+        <w:pStyle w:val="ListParagraph"/>
+        <w:numPr>
+          <w:ilvl w:val="0"/>
+          <w:numId w:val="11"/>
+        </w:numPr>
+      </w:pPr>
+      <w:r>
+        <w:t>@GetMapping("/{Id}")</w:t>
+      </w:r>
+    </w:p>
+    <w:p>
+      <w:pPr>
+        <w:pStyle w:val="ListParagraph"/>
+        <w:ind w:left="1080"/>
+      </w:pPr>
+      <w:r>
+        <w:t xml:space="preserve">This endpoint helps us to retrieve the notification that was sent out based on a specific notification ID. </w:t>
+      </w:r>
+    </w:p>
+    <w:p>
+      <w:pPr>
+        <w:pStyle w:val="ListParagraph"/>
+        <w:ind w:left="1080"/>
+      </w:pPr>
+    </w:p>
+    <w:p>
+      <w:r>
+        <w:lastRenderedPageBreak/>
+        <w:t>Similarly, we can have other endpoints implemented as needed to show the notifications in some UI (for example, as a “Notification History” tab against an account).</w:t>
+      </w:r>
+    </w:p>
+    <w:p>
+      <w:pPr>
+        <w:pStyle w:val="ListParagraph"/>
+        <w:ind w:left="1080"/>
+      </w:pPr>
+    </w:p>
+    <w:p>
+      <w:pPr>
+        <w:rPr>
+          <w:b/>
+          <w:bCs/>
+          <w:sz w:val="28"/>
+          <w:szCs w:val="28"/>
+        </w:rPr>
+      </w:pPr>
+      <w:r>
+        <w:rPr>
+          <w:b/>
+          <w:bCs/>
+          <w:sz w:val="28"/>
+          <w:szCs w:val="28"/>
+        </w:rPr>
+        <w:t>Additional Components:</w:t>
+      </w:r>
+    </w:p>
+    <w:p>
+      <w:pPr>
+        <w:rPr>
+          <w:color w:val="4472C4" w:themeColor="accent1"/>
+          <w:u w:val="single"/>
+        </w:rPr>
+      </w:pPr>
+      <w:r>
+        <w:rPr>
+          <w:color w:val="4472C4" w:themeColor="accent1"/>
+          <w:u w:val="single"/>
+        </w:rPr>
+        <w:t xml:space="preserve">API </w:t>
+      </w:r>
+      <w:proofErr w:type="gramStart"/>
+      <w:r>
+        <w:rPr>
+          <w:color w:val="4472C4" w:themeColor="accent1"/>
+          <w:u w:val="single"/>
+        </w:rPr>
+        <w:t>Gateway:-</w:t>
+      </w:r>
+      <w:proofErr w:type="gramEnd"/>
+    </w:p>
+    <w:p>
+      <w:r>
+        <w:rPr>
+          <w:color w:val="4472C4" w:themeColor="accent1"/>
+        </w:rPr>
+        <w:t xml:space="preserve"> </w:t>
+      </w:r>
+      <w:r>
+        <w:t>The user communicates with either the Account or the transaction Service through the API Gateway. The API Gateway intercepts every request before forwarding it to various services. It has API routes, predicates and filters defined, based on which it forwards the request to the corresponding services.</w:t>
+      </w:r>
+    </w:p>
+    <w:p>
+      <w:r>
+        <w:t xml:space="preserve">This way, all the services are accessible through a common </w:t>
+      </w:r>
+      <w:hyperlink r:id="rId7" w:history="1">
+        <w:r>
+          <w:rPr>
+            <w:rStyle w:val="Hyperlink"/>
+          </w:rPr>
+          <w:t>url:port</w:t>
+        </w:r>
+      </w:hyperlink>
+      <w:r>
+        <w:t xml:space="preserve"> combination and centralized rules for security, rate limiting, </w:t>
+      </w:r>
+      <w:proofErr w:type="gramStart"/>
+      <w:r>
+        <w:t>client side</w:t>
+      </w:r>
+      <w:proofErr w:type="gramEnd"/>
+      <w:r>
+        <w:t xml:space="preserve"> load balancing, etc, can be implemented here. </w:t>
+      </w:r>
+    </w:p>
+    <w:p>
+      <w:r>
+        <w:rPr>
+          <w:noProof/>
+        </w:rPr>
+        <w:drawing>
+          <wp:inline distT="0" distB="0" distL="0" distR="0" wp14:anchorId="1BB723A1" wp14:editId="7A3D2BBC">
+            <wp:extent cx="5731510" cy="2713355"/>
+            <wp:effectExtent l="0" t="0" r="2540" b="0"/>
+            <wp:docPr id="1623540709" name="Picture 1"/>
+            <wp:cNvGraphicFramePr>
+              <a:graphicFrameLocks xmlns:a="http://schemas.openxmlformats.org/drawingml/2006/main" noChangeAspect="1"/>
+            </wp:cNvGraphicFramePr>
+            <a:graphic xmlns:a="http://schemas.openxmlformats.org/drawingml/2006/main">
+              <a:graphicData uri="http://schemas.openxmlformats.org/drawingml/2006/picture">
+                <pic:pic xmlns:pic="http://schemas.openxmlformats.org/drawingml/2006/picture">
+                  <pic:nvPicPr>
+                    <pic:cNvPr id="1623540709" name=""/>
+                    <pic:cNvPicPr/>
+                  </pic:nvPicPr>
+                  <pic:blipFill>
+                    <a:blip r:embed="rId8"/>
+                    <a:stretch>
+                      <a:fillRect/>
+                    </a:stretch>
+                  </pic:blipFill>
+                  <pic:spPr>
+                    <a:xfrm>
+                      <a:off x="0" y="0"/>
+                      <a:ext cx="5731510" cy="2713355"/>
+                    </a:xfrm>
+                    <a:prstGeom prst="rect">
+                      <a:avLst/>
+                    </a:prstGeom>
+                  </pic:spPr>
+                </pic:pic>
+              </a:graphicData>
+            </a:graphic>
+          </wp:inline>
+        </w:drawing>
+      </w:r>
+    </w:p>
+    <w:p>
+      <w:pPr>
+        <w:rPr>
+          <w:color w:val="4472C4" w:themeColor="accent1"/>
+          <w:u w:val="single"/>
+        </w:rPr>
+      </w:pPr>
+      <w:r>
+        <w:rPr>
+          <w:color w:val="4472C4" w:themeColor="accent1"/>
+          <w:u w:val="single"/>
+        </w:rPr>
+        <w:br w:type="page"/>
+      </w:r>
+    </w:p>
+    <w:p>
+      <w:pPr>
+        <w:rPr>
+          <w:color w:val="4472C4" w:themeColor="accent1"/>
+          <w:u w:val="single"/>
+        </w:rPr>
+      </w:pPr>
+      <w:r>
+        <w:rPr>
+          <w:color w:val="4472C4" w:themeColor="accent1"/>
+          <w:u w:val="single"/>
+        </w:rPr>
+        <w:lastRenderedPageBreak/>
+        <w:t>Auth Service</w:t>
+      </w:r>
+      <w:r>
+        <w:rPr>
+          <w:color w:val="4472C4" w:themeColor="accent1"/>
+          <w:u w:val="single"/>
+        </w:rPr>
+        <w:t xml:space="preserve"> (identity-service)</w:t>
+      </w:r>
+      <w:r>
+        <w:rPr>
+          <w:color w:val="4472C4" w:themeColor="accent1"/>
+          <w:u w:val="single"/>
+        </w:rPr>
+        <w:t>:</w:t>
+      </w:r>
+      <w:r>
+        <w:rPr>
+          <w:color w:val="4472C4" w:themeColor="accent1"/>
+          <w:u w:val="single"/>
+        </w:rPr>
+        <w:t xml:space="preserve"> </w:t>
+      </w:r>
+    </w:p>
+    <w:p>
+      <w:r>
+        <w:t>The API Gateway talks to the Auth Service for Authentication. The Auth service generates tokens for all Authenticated users and validates the tokens before forwarding the requests.</w:t>
+      </w:r>
+    </w:p>
+    <w:p>
+      <w:r>
+        <w:t xml:space="preserve">The user passwords are encrypted while storing in the database. Used by the identity-service microservice (which implements auth using JWT) </w:t>
+      </w:r>
+    </w:p>
+    <w:p>
+      <w:r>
+        <w:t>The users created are stored in USER_CREDENTIAL table in the identity database.</w:t>
+      </w:r>
+      <w:r>
+        <w:rPr>
+          <w:noProof/>
+        </w:rPr>
+        <w:drawing>
+          <wp:anchor distT="0" distB="0" distL="114300" distR="114300" simplePos="0" relativeHeight="251659264" behindDoc="0" locked="0" layoutInCell="1" allowOverlap="1" wp14:anchorId="4AED39C8" wp14:editId="09CE7E22">
+            <wp:simplePos x="0" y="0"/>
+            <wp:positionH relativeFrom="column">
+              <wp:posOffset>0</wp:posOffset>
+            </wp:positionH>
+            <wp:positionV relativeFrom="paragraph">
+              <wp:posOffset>285750</wp:posOffset>
+            </wp:positionV>
+            <wp:extent cx="5731510" cy="2820035"/>
+            <wp:effectExtent l="0" t="0" r="2540" b="0"/>
+            <wp:wrapSquare wrapText="bothSides"/>
+            <wp:docPr id="697910893" name="Picture 1"/>
+            <wp:cNvGraphicFramePr>
+              <a:graphicFrameLocks xmlns:a="http://schemas.openxmlformats.org/drawingml/2006/main" noChangeAspect="1"/>
+            </wp:cNvGraphicFramePr>
+            <a:graphic xmlns:a="http://schemas.openxmlformats.org/drawingml/2006/main">
+              <a:graphicData uri="http://schemas.openxmlformats.org/drawingml/2006/picture">
+                <pic:pic xmlns:pic="http://schemas.openxmlformats.org/drawingml/2006/picture">
+                  <pic:nvPicPr>
+                    <pic:cNvPr id="697910893" name=""/>
+                    <pic:cNvPicPr/>
+                  </pic:nvPicPr>
+                  <pic:blipFill>
+                    <a:blip r:embed="rId9">
+                      <a:extLst>
+                        <a:ext uri="{28A0092B-C50C-407E-A947-70E740481C1C}">
+                          <a14:useLocalDpi xmlns:a14="http://schemas.microsoft.com/office/drawing/2010/main" val="0"/>
+                        </a:ext>
+                      </a:extLst>
+                    </a:blip>
+                    <a:stretch>
+                      <a:fillRect/>
+                    </a:stretch>
+                  </pic:blipFill>
+                  <pic:spPr>
+                    <a:xfrm>
+                      <a:off x="0" y="0"/>
+                      <a:ext cx="5731510" cy="2820035"/>
+                    </a:xfrm>
+                    <a:prstGeom prst="rect">
+                      <a:avLst/>
+                    </a:prstGeom>
+                  </pic:spPr>
+                </pic:pic>
+              </a:graphicData>
+            </a:graphic>
+          </wp:anchor>
+        </w:drawing>
+      </w:r>
+    </w:p>
     <w:p/>
     <w:p>
-      <w:pPr>
-        <w:rPr>
-          <w:color w:val="4472C4" w:themeColor="accent1"/>
-          <w:u w:val="single"/>
-        </w:rPr>
-      </w:pPr>
-      <w:r>
-        <w:rPr>
-          <w:color w:val="4472C4" w:themeColor="accent1"/>
-          <w:u w:val="single"/>
-        </w:rPr>
-        <w:t xml:space="preserve">API </w:t>
+      <w:r>
+        <w:t xml:space="preserve">If </w:t>
+      </w:r>
+      <w:proofErr w:type="spellStart"/>
+      <w:r>
+        <w:t>GenerateTokenForUser</w:t>
+      </w:r>
+      <w:proofErr w:type="spellEnd"/>
+      <w:r>
+        <w:t xml:space="preserve"> endpoint is invoked with an invalid user, or with valid user but wrong password, a 403 Forbidden error gets thrown:</w:t>
+      </w:r>
+    </w:p>
+    <w:p>
+      <w:r>
+        <w:rPr>
+          <w:noProof/>
+        </w:rPr>
+        <w:drawing>
+          <wp:inline distT="0" distB="0" distL="0" distR="0" wp14:anchorId="63D005CF" wp14:editId="0468CE20">
+            <wp:extent cx="5731510" cy="3613785"/>
+            <wp:effectExtent l="0" t="0" r="2540" b="5715"/>
+            <wp:docPr id="1668845598" name="Picture 1"/>
+            <wp:cNvGraphicFramePr>
+              <a:graphicFrameLocks xmlns:a="http://schemas.openxmlformats.org/drawingml/2006/main" noChangeAspect="1"/>
+            </wp:cNvGraphicFramePr>
+            <a:graphic xmlns:a="http://schemas.openxmlformats.org/drawingml/2006/main">
+              <a:graphicData uri="http://schemas.openxmlformats.org/drawingml/2006/picture">
+                <pic:pic xmlns:pic="http://schemas.openxmlformats.org/drawingml/2006/picture">
+                  <pic:nvPicPr>
+                    <pic:cNvPr id="1668845598" name=""/>
+                    <pic:cNvPicPr/>
+                  </pic:nvPicPr>
+                  <pic:blipFill>
+                    <a:blip r:embed="rId10"/>
+                    <a:stretch>
+                      <a:fillRect/>
+                    </a:stretch>
+                  </pic:blipFill>
+                  <pic:spPr>
+                    <a:xfrm>
+                      <a:off x="0" y="0"/>
+                      <a:ext cx="5731510" cy="3613785"/>
+                    </a:xfrm>
+                    <a:prstGeom prst="rect">
+                      <a:avLst/>
+                    </a:prstGeom>
+                  </pic:spPr>
+                </pic:pic>
+              </a:graphicData>
+            </a:graphic>
+          </wp:inline>
+        </w:drawing>
+      </w:r>
+    </w:p>
+    <w:p>
+      <w:r>
+        <w:lastRenderedPageBreak/>
+        <w:t xml:space="preserve">Valid token is generated when the </w:t>
+      </w:r>
+      <w:proofErr w:type="spellStart"/>
+      <w:r>
+        <w:t>GenerateTokenForUser</w:t>
+      </w:r>
+      <w:proofErr w:type="spellEnd"/>
+      <w:r>
+        <w:t xml:space="preserve"> endpoint is invoked with a valid user and password:</w:t>
+      </w:r>
+    </w:p>
+    <w:p>
+      <w:pPr>
+        <w:jc w:val="right"/>
+      </w:pPr>
+      <w:r>
+        <w:rPr>
+          <w:noProof/>
+        </w:rPr>
+        <w:drawing>
+          <wp:inline distT="0" distB="0" distL="0" distR="0" wp14:anchorId="003B133A" wp14:editId="755D385D">
+            <wp:extent cx="5731510" cy="3382645"/>
+            <wp:effectExtent l="0" t="0" r="2540" b="8255"/>
+            <wp:docPr id="357365449" name="Picture 1"/>
+            <wp:cNvGraphicFramePr>
+              <a:graphicFrameLocks xmlns:a="http://schemas.openxmlformats.org/drawingml/2006/main" noChangeAspect="1"/>
+            </wp:cNvGraphicFramePr>
+            <a:graphic xmlns:a="http://schemas.openxmlformats.org/drawingml/2006/main">
+              <a:graphicData uri="http://schemas.openxmlformats.org/drawingml/2006/picture">
+                <pic:pic xmlns:pic="http://schemas.openxmlformats.org/drawingml/2006/picture">
+                  <pic:nvPicPr>
+                    <pic:cNvPr id="357365449" name=""/>
+                    <pic:cNvPicPr/>
+                  </pic:nvPicPr>
+                  <pic:blipFill>
+                    <a:blip r:embed="rId11"/>
+                    <a:stretch>
+                      <a:fillRect/>
+                    </a:stretch>
+                  </pic:blipFill>
+                  <pic:spPr>
+                    <a:xfrm>
+                      <a:off x="0" y="0"/>
+                      <a:ext cx="5731510" cy="3382645"/>
+                    </a:xfrm>
+                    <a:prstGeom prst="rect">
+                      <a:avLst/>
+                    </a:prstGeom>
+                  </pic:spPr>
+                </pic:pic>
+              </a:graphicData>
+            </a:graphic>
+          </wp:inline>
+        </w:drawing>
+      </w:r>
+    </w:p>
+    <w:p>
+      <w:r>
+        <w:t xml:space="preserve">The </w:t>
+      </w:r>
+      <w:proofErr w:type="spellStart"/>
+      <w:r>
+        <w:t>ValidateToken</w:t>
+      </w:r>
+      <w:proofErr w:type="spellEnd"/>
+      <w:r>
+        <w:t xml:space="preserve"> endpoint returns a successful response with 200 </w:t>
       </w:r>
       <w:proofErr w:type="gramStart"/>
       <w:r>
-        <w:rPr>
-          <w:color w:val="4472C4" w:themeColor="accent1"/>
-          <w:u w:val="single"/>
-        </w:rPr>
-        <w:t>Gateway:-</w:t>
+        <w:t>status</w:t>
       </w:r>
       <w:proofErr w:type="gramEnd"/>
-    </w:p>
-    <w:p>
-      <w:r>
-        <w:rPr>
-          <w:color w:val="4472C4" w:themeColor="accent1"/>
-        </w:rPr>
-        <w:t xml:space="preserve"> </w:t>
-      </w:r>
-      <w:r>
-        <w:t>The user communicates with either the Account or the transaction Service through the API Gateway. The API Gateway intercepts every request before forwarding it to various services. It has API routes, predicates and filters defined, based on which it forwards the request to the corresponding services.</w:t>
-      </w:r>
-    </w:p>
-    <w:p/>
-    <w:p>
-      <w:pPr>
-        <w:rPr>
-          <w:color w:val="4472C4" w:themeColor="accent1"/>
-          <w:u w:val="single"/>
-        </w:rPr>
-      </w:pPr>
-      <w:r>
-        <w:rPr>
-          <w:color w:val="4472C4" w:themeColor="accent1"/>
-          <w:u w:val="single"/>
-        </w:rPr>
-        <w:t>Auth Service:</w:t>
-      </w:r>
-    </w:p>
-    <w:p>
-      <w:r>
-        <w:t>The API Gateway talks to the Auth Service for Authentication. The Auth service generates tokens for all Authenticated users and validates the tokens before forwarding the requests.</w:t>
-      </w:r>
-    </w:p>
-    <w:p/>
-    <w:p>
-      <w:pPr>
-        <w:rPr>
-          <w:color w:val="4472C4" w:themeColor="accent1"/>
-          <w:u w:val="single"/>
-        </w:rPr>
-      </w:pPr>
-      <w:r>
-        <w:rPr>
-          <w:color w:val="4472C4" w:themeColor="accent1"/>
-          <w:u w:val="single"/>
-        </w:rPr>
-        <w:t>Eureka Discovery Server</w:t>
-      </w:r>
-    </w:p>
-    <w:p>
-      <w:r>
-        <w:t xml:space="preserve">All the services register itself with Eureka Discovery Server. The Eureka Discovery Server and the API Gateway function as a Load balancer. If there are multiple instances of the Account Service, all these instances register with Eureka Server. When the transaction service communicates it with the Account Service, it first sends a request to the Discovery server. The Discovery Server responds with a list of registries of the Account Service. The transaction Service then invokes one of the Account service </w:t>
-      </w:r>
-      <w:proofErr w:type="gramStart"/>
-      <w:r>
-        <w:t>instance</w:t>
-      </w:r>
-      <w:proofErr w:type="gramEnd"/>
-      <w:r>
-        <w:t>.</w:t>
-      </w:r>
-    </w:p>
-    <w:p>
-      <w:r>
-        <w:t>Eureka Discovery client and server helps in inter process communication with multiple instances of the service.</w:t>
+      <w:r>
+        <w:t xml:space="preserve"> when the token is valid.</w:t>
+      </w:r>
+    </w:p>
+    <w:p>
+      <w:r>
+        <w:rPr>
+          <w:noProof/>
+        </w:rPr>
+        <w:drawing>
+          <wp:inline distT="0" distB="0" distL="0" distR="0" wp14:anchorId="360F6318" wp14:editId="1B9895A0">
+            <wp:extent cx="5731510" cy="3427730"/>
+            <wp:effectExtent l="0" t="0" r="2540" b="1270"/>
+            <wp:docPr id="1625884786" name="Picture 1"/>
+            <wp:cNvGraphicFramePr>
+              <a:graphicFrameLocks xmlns:a="http://schemas.openxmlformats.org/drawingml/2006/main" noChangeAspect="1"/>
+            </wp:cNvGraphicFramePr>
+            <a:graphic xmlns:a="http://schemas.openxmlformats.org/drawingml/2006/main">
+              <a:graphicData uri="http://schemas.openxmlformats.org/drawingml/2006/picture">
+                <pic:pic xmlns:pic="http://schemas.openxmlformats.org/drawingml/2006/picture">
+                  <pic:nvPicPr>
+                    <pic:cNvPr id="1625884786" name=""/>
+                    <pic:cNvPicPr/>
+                  </pic:nvPicPr>
+                  <pic:blipFill>
+                    <a:blip r:embed="rId12"/>
+                    <a:stretch>
+                      <a:fillRect/>
+                    </a:stretch>
+                  </pic:blipFill>
+                  <pic:spPr>
+                    <a:xfrm>
+                      <a:off x="0" y="0"/>
+                      <a:ext cx="5731510" cy="3427730"/>
+                    </a:xfrm>
+                    <a:prstGeom prst="rect">
+                      <a:avLst/>
+                    </a:prstGeom>
+                  </pic:spPr>
+                </pic:pic>
+              </a:graphicData>
+            </a:graphic>
+          </wp:inline>
+        </w:drawing>
       </w:r>
     </w:p>
     <w:p/>
     <w:p/>
     <w:p/>
     <w:p/>
+    <w:p>
+      <w:r>
+        <w:lastRenderedPageBreak/>
+        <w:t xml:space="preserve">The </w:t>
+      </w:r>
+      <w:proofErr w:type="spellStart"/>
+      <w:r>
+        <w:t>ValidateToken</w:t>
+      </w:r>
+      <w:proofErr w:type="spellEnd"/>
+      <w:r>
+        <w:t xml:space="preserve"> endpoint returns a 403 Forbidden error when invoked with an invalid token.</w:t>
+      </w:r>
+    </w:p>
+    <w:p>
+      <w:r>
+        <w:rPr>
+          <w:noProof/>
+        </w:rPr>
+        <w:drawing>
+          <wp:inline distT="0" distB="0" distL="0" distR="0" wp14:anchorId="262FFF93" wp14:editId="78477EA8">
+            <wp:extent cx="5731510" cy="3333750"/>
+            <wp:effectExtent l="0" t="0" r="2540" b="0"/>
+            <wp:docPr id="1356145778" name="Picture 1"/>
+            <wp:cNvGraphicFramePr>
+              <a:graphicFrameLocks xmlns:a="http://schemas.openxmlformats.org/drawingml/2006/main" noChangeAspect="1"/>
+            </wp:cNvGraphicFramePr>
+            <a:graphic xmlns:a="http://schemas.openxmlformats.org/drawingml/2006/main">
+              <a:graphicData uri="http://schemas.openxmlformats.org/drawingml/2006/picture">
+                <pic:pic xmlns:pic="http://schemas.openxmlformats.org/drawingml/2006/picture">
+                  <pic:nvPicPr>
+                    <pic:cNvPr id="1356145778" name=""/>
+                    <pic:cNvPicPr/>
+                  </pic:nvPicPr>
+                  <pic:blipFill>
+                    <a:blip r:embed="rId13"/>
+                    <a:stretch>
+                      <a:fillRect/>
+                    </a:stretch>
+                  </pic:blipFill>
+                  <pic:spPr>
+                    <a:xfrm>
+                      <a:off x="0" y="0"/>
+                      <a:ext cx="5731510" cy="3333750"/>
+                    </a:xfrm>
+                    <a:prstGeom prst="rect">
+                      <a:avLst/>
+                    </a:prstGeom>
+                  </pic:spPr>
+                </pic:pic>
+              </a:graphicData>
+            </a:graphic>
+          </wp:inline>
+        </w:drawing>
+      </w:r>
+    </w:p>
     <w:p/>
     <w:p>
-      <w:pPr>
-        <w:rPr>
-          <w:color w:val="4472C4" w:themeColor="accent1"/>
-          <w:u w:val="single"/>
-        </w:rPr>
-      </w:pPr>
-      <w:r>
-        <w:rPr>
-          <w:color w:val="4472C4" w:themeColor="accent1"/>
-          <w:u w:val="single"/>
-        </w:rPr>
+      <w:proofErr w:type="spellStart"/>
+      <w:r>
+        <w:t>AccountService</w:t>
+      </w:r>
+      <w:proofErr w:type="spellEnd"/>
+      <w:r>
+        <w:t xml:space="preserve"> internally invokes the </w:t>
+      </w:r>
+      <w:proofErr w:type="spellStart"/>
+      <w:r>
+        <w:t>validateToken</w:t>
+      </w:r>
+      <w:proofErr w:type="spellEnd"/>
+      <w:r>
+        <w:t xml:space="preserve"> endpoint from Identity Service before proceeding with the business logic to create the account. It is successful when </w:t>
+      </w:r>
+      <w:r>
+        <w:t>invoked with a valid token (and valid request)</w:t>
+      </w:r>
+      <w:r>
+        <w:t>.</w:t>
+      </w:r>
+    </w:p>
+    <w:p>
+      <w:r>
+        <w:rPr>
+          <w:noProof/>
+        </w:rPr>
+        <w:drawing>
+          <wp:inline distT="0" distB="0" distL="0" distR="0" wp14:anchorId="4ACA3320" wp14:editId="538ADF04">
+            <wp:extent cx="5731510" cy="3537585"/>
+            <wp:effectExtent l="0" t="0" r="2540" b="5715"/>
+            <wp:docPr id="1117321215" name="Picture 1"/>
+            <wp:cNvGraphicFramePr>
+              <a:graphicFrameLocks xmlns:a="http://schemas.openxmlformats.org/drawingml/2006/main" noChangeAspect="1"/>
+            </wp:cNvGraphicFramePr>
+            <a:graphic xmlns:a="http://schemas.openxmlformats.org/drawingml/2006/main">
+              <a:graphicData uri="http://schemas.openxmlformats.org/drawingml/2006/picture">
+                <pic:pic xmlns:pic="http://schemas.openxmlformats.org/drawingml/2006/picture">
+                  <pic:nvPicPr>
+                    <pic:cNvPr id="1117321215" name=""/>
+                    <pic:cNvPicPr/>
+                  </pic:nvPicPr>
+                  <pic:blipFill>
+                    <a:blip r:embed="rId14"/>
+                    <a:stretch>
+                      <a:fillRect/>
+                    </a:stretch>
+                  </pic:blipFill>
+                  <pic:spPr>
+                    <a:xfrm>
+                      <a:off x="0" y="0"/>
+                      <a:ext cx="5731510" cy="3537585"/>
+                    </a:xfrm>
+                    <a:prstGeom prst="rect">
+                      <a:avLst/>
+                    </a:prstGeom>
+                  </pic:spPr>
+                </pic:pic>
+              </a:graphicData>
+            </a:graphic>
+          </wp:inline>
+        </w:drawing>
+      </w:r>
+    </w:p>
+    <w:p/>
+    <w:p/>
+    <w:p>
+      <w:r>
+        <w:lastRenderedPageBreak/>
+        <w:t xml:space="preserve">Account Service without a </w:t>
+      </w:r>
+      <w:r>
+        <w:t xml:space="preserve">token value in the </w:t>
+      </w:r>
+      <w:r>
+        <w:t xml:space="preserve">header will fail with a </w:t>
+      </w:r>
+      <w:r>
+        <w:t>400 Bad Request</w:t>
+      </w:r>
+    </w:p>
+    <w:p>
+      <w:r>
+        <w:rPr>
+          <w:noProof/>
+        </w:rPr>
+        <w:drawing>
+          <wp:inline distT="0" distB="0" distL="0" distR="0" wp14:anchorId="510943B0" wp14:editId="034274A0">
+            <wp:extent cx="5731510" cy="3758565"/>
+            <wp:effectExtent l="0" t="0" r="2540" b="0"/>
+            <wp:docPr id="572674613" name="Picture 1"/>
+            <wp:cNvGraphicFramePr>
+              <a:graphicFrameLocks xmlns:a="http://schemas.openxmlformats.org/drawingml/2006/main" noChangeAspect="1"/>
+            </wp:cNvGraphicFramePr>
+            <a:graphic xmlns:a="http://schemas.openxmlformats.org/drawingml/2006/main">
+              <a:graphicData uri="http://schemas.openxmlformats.org/drawingml/2006/picture">
+                <pic:pic xmlns:pic="http://schemas.openxmlformats.org/drawingml/2006/picture">
+                  <pic:nvPicPr>
+                    <pic:cNvPr id="572674613" name=""/>
+                    <pic:cNvPicPr/>
+                  </pic:nvPicPr>
+                  <pic:blipFill>
+                    <a:blip r:embed="rId15"/>
+                    <a:stretch>
+                      <a:fillRect/>
+                    </a:stretch>
+                  </pic:blipFill>
+                  <pic:spPr>
+                    <a:xfrm>
+                      <a:off x="0" y="0"/>
+                      <a:ext cx="5731510" cy="3758565"/>
+                    </a:xfrm>
+                    <a:prstGeom prst="rect">
+                      <a:avLst/>
+                    </a:prstGeom>
+                  </pic:spPr>
+                </pic:pic>
+              </a:graphicData>
+            </a:graphic>
+          </wp:inline>
+        </w:drawing>
+      </w:r>
+    </w:p>
+    <w:p/>
+    <w:p>
+      <w:r>
+        <w:t>Account request with a wrong value of x-auth-token will throw a 403 Forbidden Error with a message indicating that the token value is invalid.</w:t>
+      </w:r>
+    </w:p>
+    <w:p>
+      <w:r>
+        <w:rPr>
+          <w:noProof/>
+        </w:rPr>
+        <w:drawing>
+          <wp:inline distT="0" distB="0" distL="0" distR="0" wp14:anchorId="69C783CA" wp14:editId="35E1CAFC">
+            <wp:extent cx="5731510" cy="3348355"/>
+            <wp:effectExtent l="0" t="0" r="2540" b="4445"/>
+            <wp:docPr id="972617886" name="Picture 1"/>
+            <wp:cNvGraphicFramePr>
+              <a:graphicFrameLocks xmlns:a="http://schemas.openxmlformats.org/drawingml/2006/main" noChangeAspect="1"/>
+            </wp:cNvGraphicFramePr>
+            <a:graphic xmlns:a="http://schemas.openxmlformats.org/drawingml/2006/main">
+              <a:graphicData uri="http://schemas.openxmlformats.org/drawingml/2006/picture">
+                <pic:pic xmlns:pic="http://schemas.openxmlformats.org/drawingml/2006/picture">
+                  <pic:nvPicPr>
+                    <pic:cNvPr id="972617886" name=""/>
+                    <pic:cNvPicPr/>
+                  </pic:nvPicPr>
+                  <pic:blipFill>
+                    <a:blip r:embed="rId16"/>
+                    <a:stretch>
+                      <a:fillRect/>
+                    </a:stretch>
+                  </pic:blipFill>
+                  <pic:spPr>
+                    <a:xfrm>
+                      <a:off x="0" y="0"/>
+                      <a:ext cx="5731510" cy="3348355"/>
+                    </a:xfrm>
+                    <a:prstGeom prst="rect">
+                      <a:avLst/>
+                    </a:prstGeom>
+                  </pic:spPr>
+                </pic:pic>
+              </a:graphicData>
+            </a:graphic>
+          </wp:inline>
+        </w:drawing>
+      </w:r>
+    </w:p>
+    <w:p/>
+    <w:p>
+      <w:r>
+        <w:br w:type="page"/>
+      </w:r>
+    </w:p>
+    <w:p>
+      <w:pPr>
+        <w:rPr>
+          <w:color w:val="4472C4" w:themeColor="accent1"/>
+          <w:u w:val="single"/>
+        </w:rPr>
+      </w:pPr>
+      <w:r>
+        <w:rPr>
+          <w:color w:val="4472C4" w:themeColor="accent1"/>
+          <w:u w:val="single"/>
+        </w:rPr>
+        <w:lastRenderedPageBreak/>
+        <w:t>Eureka Discovery Server</w:t>
+      </w:r>
+    </w:p>
+    <w:p>
+      <w:r>
+        <w:t xml:space="preserve">All the services register itself with Eureka Discovery Server. The Eureka Discovery Server and the API Gateway function as a Load balancer. If there are multiple instances of the Account Service, all these instances register with Eureka Server. When the transaction service communicates it with the Account Service, it first sends a request to the Discovery server. The Discovery Server responds with a list of registries of the Account Service. The transaction Service then invokes one of the Account service </w:t>
+      </w:r>
+      <w:proofErr w:type="gramStart"/>
+      <w:r>
+        <w:t>instance</w:t>
+      </w:r>
+      <w:proofErr w:type="gramEnd"/>
+      <w:r>
+        <w:t>.</w:t>
+      </w:r>
+    </w:p>
+    <w:p>
+      <w:r>
+        <w:t>Eureka Discovery client and server helps in inter process communication with multiple instances of the service.</w:t>
+      </w:r>
+    </w:p>
+    <w:p/>
+    <w:p>
+      <w:r>
+        <w:rPr>
+          <w:noProof/>
+        </w:rPr>
+        <w:drawing>
+          <wp:inline distT="0" distB="0" distL="0" distR="0" wp14:anchorId="3E292844" wp14:editId="7B958BE9">
+            <wp:extent cx="5731510" cy="2864485"/>
+            <wp:effectExtent l="0" t="0" r="2540" b="0"/>
+            <wp:docPr id="1189417380" name="Picture 1"/>
+            <wp:cNvGraphicFramePr>
+              <a:graphicFrameLocks xmlns:a="http://schemas.openxmlformats.org/drawingml/2006/main" noChangeAspect="1"/>
+            </wp:cNvGraphicFramePr>
+            <a:graphic xmlns:a="http://schemas.openxmlformats.org/drawingml/2006/main">
+              <a:graphicData uri="http://schemas.openxmlformats.org/drawingml/2006/picture">
+                <pic:pic xmlns:pic="http://schemas.openxmlformats.org/drawingml/2006/picture">
+                  <pic:nvPicPr>
+                    <pic:cNvPr id="1189417380" name=""/>
+                    <pic:cNvPicPr/>
+                  </pic:nvPicPr>
+                  <pic:blipFill>
+                    <a:blip r:embed="rId17"/>
+                    <a:stretch>
+                      <a:fillRect/>
+                    </a:stretch>
+                  </pic:blipFill>
+                  <pic:spPr>
+                    <a:xfrm>
+                      <a:off x="0" y="0"/>
+                      <a:ext cx="5731510" cy="2864485"/>
+                    </a:xfrm>
+                    <a:prstGeom prst="rect">
+                      <a:avLst/>
+                    </a:prstGeom>
+                  </pic:spPr>
+                </pic:pic>
+              </a:graphicData>
+            </a:graphic>
+          </wp:inline>
+        </w:drawing>
+      </w:r>
+    </w:p>
+    <w:p/>
+    <w:p/>
+    <w:p/>
+    <w:p/>
+    <w:p>
+      <w:pPr>
+        <w:rPr>
+          <w:color w:val="4472C4" w:themeColor="accent1"/>
+          <w:u w:val="single"/>
+        </w:rPr>
+      </w:pPr>
+      <w:r>
+        <w:rPr>
+          <w:color w:val="4472C4" w:themeColor="accent1"/>
+          <w:u w:val="single"/>
+        </w:rPr>
+        <w:br w:type="page"/>
+      </w:r>
+    </w:p>
+    <w:p>
+      <w:pPr>
+        <w:rPr>
+          <w:color w:val="4472C4" w:themeColor="accent1"/>
+          <w:u w:val="single"/>
+        </w:rPr>
+      </w:pPr>
+      <w:r>
+        <w:rPr>
+          <w:color w:val="4472C4" w:themeColor="accent1"/>
+          <w:u w:val="single"/>
+        </w:rPr>
+        <w:lastRenderedPageBreak/>
         <w:t xml:space="preserve">Zipkin and </w:t>
       </w:r>
       <w:proofErr w:type="spellStart"/>
@@ -373,881 +1892,130 @@
     </w:p>
     <w:p>
       <w:r>
-        <w:t>En</w:t>
-      </w:r>
-      <w:r>
-        <w:t xml:space="preserve">dpoints exposed by different </w:t>
-      </w:r>
-      <w:proofErr w:type="gramStart"/>
-      <w:r>
-        <w:t>services:-</w:t>
-      </w:r>
-      <w:proofErr w:type="gramEnd"/>
-    </w:p>
-    <w:p>
-      <w:pPr>
-        <w:pStyle w:val="ListParagraph"/>
-        <w:numPr>
-          <w:ilvl w:val="0"/>
-          <w:numId w:val="3"/>
-        </w:numPr>
-        <w:rPr>
-          <w:b/>
-          <w:bCs/>
-        </w:rPr>
-      </w:pPr>
-      <w:r>
-        <w:t>Account Service</w:t>
-      </w:r>
-      <w:r>
-        <w:t xml:space="preserve"> </w:t>
-      </w:r>
-      <w:r>
-        <w:rPr>
-          <w:b/>
-          <w:bCs/>
-        </w:rPr>
-        <w:t>/</w:t>
-      </w:r>
-      <w:proofErr w:type="spellStart"/>
-      <w:r>
-        <w:rPr>
-          <w:b/>
-          <w:bCs/>
-        </w:rPr>
-        <w:t>api</w:t>
-      </w:r>
-      <w:proofErr w:type="spellEnd"/>
-      <w:r>
-        <w:rPr>
-          <w:b/>
-          <w:bCs/>
-        </w:rPr>
-        <w:t>/accounts/</w:t>
-      </w:r>
-    </w:p>
-    <w:p>
-      <w:pPr>
-        <w:pStyle w:val="ListParagraph"/>
-        <w:numPr>
-          <w:ilvl w:val="0"/>
-          <w:numId w:val="4"/>
-        </w:numPr>
-      </w:pPr>
-      <w:r>
-        <w:t>@</w:t>
-      </w:r>
-      <w:proofErr w:type="gramStart"/>
-      <w:r>
-        <w:t>PostMapping</w:t>
-      </w:r>
-      <w:r>
-        <w:t>(</w:t>
-      </w:r>
-      <w:proofErr w:type="gramEnd"/>
-      <w:r>
-        <w:t xml:space="preserve">@RequestBody </w:t>
-      </w:r>
-      <w:proofErr w:type="spellStart"/>
-      <w:r>
-        <w:t>AccountRequest</w:t>
-      </w:r>
-      <w:proofErr w:type="spellEnd"/>
-      <w:r>
-        <w:t xml:space="preserve"> </w:t>
-      </w:r>
-      <w:proofErr w:type="spellStart"/>
-      <w:r>
-        <w:t>accountRequest</w:t>
-      </w:r>
-      <w:proofErr w:type="spellEnd"/>
-      <w:r>
-        <w:t>)</w:t>
-      </w:r>
-    </w:p>
-    <w:p>
-      <w:pPr>
-        <w:pStyle w:val="ListParagraph"/>
-        <w:ind w:left="1080"/>
-      </w:pPr>
-      <w:r>
-        <w:t>Used for account creation</w:t>
-      </w:r>
-      <w:r>
-        <w:t xml:space="preserve"> which has all the user details like </w:t>
-      </w:r>
-      <w:proofErr w:type="spellStart"/>
-      <w:r>
-        <w:t>accountHoldername</w:t>
-      </w:r>
-      <w:proofErr w:type="spellEnd"/>
-      <w:r>
-        <w:t>, username, email id, phone number</w:t>
-      </w:r>
-    </w:p>
-    <w:p>
-      <w:pPr>
-        <w:pStyle w:val="ListParagraph"/>
-        <w:numPr>
-          <w:ilvl w:val="0"/>
-          <w:numId w:val="4"/>
-        </w:numPr>
-      </w:pPr>
-      <w:r>
-        <w:t>@GetMapping – used to retrieve details of all accounts stored in the database.</w:t>
-      </w:r>
-    </w:p>
-    <w:p>
-      <w:pPr>
-        <w:pStyle w:val="ListParagraph"/>
-        <w:numPr>
-          <w:ilvl w:val="0"/>
-          <w:numId w:val="4"/>
-        </w:numPr>
-      </w:pPr>
-      <w:r>
-        <w:t>@GetMapping("/{accountNumber}")</w:t>
-      </w:r>
-      <w:r>
-        <w:t xml:space="preserve"> </w:t>
-      </w:r>
-    </w:p>
-    <w:p>
-      <w:pPr>
-        <w:pStyle w:val="ListParagraph"/>
-        <w:ind w:left="1080"/>
-      </w:pPr>
-      <w:r>
-        <w:t>This endpoint helps to retrieve account details of a specific account number</w:t>
-      </w:r>
-    </w:p>
-    <w:p>
-      <w:pPr>
-        <w:pStyle w:val="ListParagraph"/>
-        <w:numPr>
-          <w:ilvl w:val="0"/>
-          <w:numId w:val="4"/>
-        </w:numPr>
-      </w:pPr>
-      <w:r>
-        <w:t>@PostMapping(</w:t>
-      </w:r>
-      <w:r>
-        <w:t>“/withdraw/{accountNumber</w:t>
-      </w:r>
-      <w:r>
-        <w:t>}</w:t>
-      </w:r>
-      <w:r>
-        <w:t xml:space="preserve">) with </w:t>
-      </w:r>
-      <w:proofErr w:type="spellStart"/>
-      <w:proofErr w:type="gramStart"/>
-      <w:r>
-        <w:t>withdrawAmount</w:t>
-      </w:r>
-      <w:proofErr w:type="spellEnd"/>
-      <w:r>
-        <w:t xml:space="preserve">  as</w:t>
-      </w:r>
-      <w:proofErr w:type="gramEnd"/>
-      <w:r>
-        <w:t xml:space="preserve"> </w:t>
-      </w:r>
-      <w:proofErr w:type="spellStart"/>
-      <w:r>
-        <w:t>RequestParam</w:t>
-      </w:r>
-      <w:proofErr w:type="spellEnd"/>
-    </w:p>
-    <w:p>
-      <w:pPr>
-        <w:pStyle w:val="ListParagraph"/>
-        <w:ind w:left="1080"/>
-      </w:pPr>
-      <w:r>
-        <w:t>Used to withdraw amount from the given account number</w:t>
-      </w:r>
-    </w:p>
-    <w:p>
-      <w:pPr>
-        <w:pStyle w:val="ListParagraph"/>
-        <w:numPr>
-          <w:ilvl w:val="0"/>
-          <w:numId w:val="4"/>
-        </w:numPr>
-      </w:pPr>
-      <w:r>
-        <w:t>@PostMapping(“/</w:t>
-      </w:r>
-      <w:r>
-        <w:t xml:space="preserve">deposit/{accountNumber}) with </w:t>
-      </w:r>
-      <w:proofErr w:type="spellStart"/>
-      <w:r>
-        <w:t>depositAmount</w:t>
-      </w:r>
-      <w:proofErr w:type="spellEnd"/>
-      <w:r>
-        <w:t xml:space="preserve"> as </w:t>
-      </w:r>
-      <w:proofErr w:type="spellStart"/>
-      <w:r>
-        <w:t>RequestParam</w:t>
-      </w:r>
-      <w:proofErr w:type="spellEnd"/>
-    </w:p>
-    <w:p>
-      <w:pPr>
-        <w:pStyle w:val="ListParagraph"/>
-        <w:ind w:left="1080"/>
-      </w:pPr>
-      <w:r>
-        <w:t xml:space="preserve">Used to deposit amount </w:t>
-      </w:r>
-      <w:proofErr w:type="gramStart"/>
-      <w:r>
-        <w:t>to  the</w:t>
-      </w:r>
-      <w:proofErr w:type="gramEnd"/>
-      <w:r>
-        <w:t xml:space="preserve"> given account number.</w:t>
-      </w:r>
-    </w:p>
-    <w:p>
-      <w:pPr>
-        <w:pStyle w:val="ListParagraph"/>
-        <w:numPr>
-          <w:ilvl w:val="0"/>
-          <w:numId w:val="4"/>
-        </w:numPr>
-      </w:pPr>
-      <w:r>
-        <w:t>@GetMapping(“/balance/{accountNumber})</w:t>
-      </w:r>
-    </w:p>
-    <w:p>
-      <w:pPr>
-        <w:pStyle w:val="ListParagraph"/>
-        <w:ind w:left="1080"/>
-      </w:pPr>
-      <w:r>
-        <w:t>Used for balance enquiry for a given account number.</w:t>
-      </w:r>
-    </w:p>
-    <w:p>
-      <w:pPr>
-        <w:pStyle w:val="ListParagraph"/>
-        <w:ind w:left="1080"/>
-      </w:pPr>
-    </w:p>
-    <w:p>
-      <w:pPr>
-        <w:pStyle w:val="ListParagraph"/>
-        <w:numPr>
-          <w:ilvl w:val="0"/>
-          <w:numId w:val="3"/>
-        </w:numPr>
-      </w:pPr>
-      <w:r>
-        <w:t>Transaction Service</w:t>
-      </w:r>
-      <w:r>
-        <w:t xml:space="preserve"> </w:t>
-      </w:r>
-      <w:r>
-        <w:rPr>
-          <w:b/>
-          <w:bCs/>
-        </w:rPr>
-        <w:t>/</w:t>
-      </w:r>
-      <w:proofErr w:type="spellStart"/>
-      <w:r>
-        <w:rPr>
-          <w:b/>
-          <w:bCs/>
-        </w:rPr>
-        <w:t>api</w:t>
-      </w:r>
-      <w:proofErr w:type="spellEnd"/>
-      <w:r>
-        <w:rPr>
-          <w:b/>
-          <w:bCs/>
-        </w:rPr>
-        <w:t>/transactions</w:t>
-      </w:r>
-    </w:p>
-    <w:p>
-      <w:pPr>
-        <w:pStyle w:val="ListParagraph"/>
-        <w:numPr>
-          <w:ilvl w:val="0"/>
-          <w:numId w:val="5"/>
-        </w:numPr>
-      </w:pPr>
-      <w:r>
-        <w:t>@</w:t>
-      </w:r>
-      <w:proofErr w:type="gramStart"/>
-      <w:r>
-        <w:t>PostMapping</w:t>
-      </w:r>
-      <w:r>
-        <w:t>(</w:t>
-      </w:r>
-      <w:proofErr w:type="gramEnd"/>
-      <w:r>
-        <w:t xml:space="preserve">@RequestBody </w:t>
-      </w:r>
-      <w:proofErr w:type="spellStart"/>
-      <w:r>
-        <w:t>TransactionRequest</w:t>
-      </w:r>
-      <w:proofErr w:type="spellEnd"/>
-      <w:r>
-        <w:t xml:space="preserve"> </w:t>
-      </w:r>
-      <w:proofErr w:type="spellStart"/>
-      <w:r>
-        <w:t>transactionRequest</w:t>
-      </w:r>
-      <w:proofErr w:type="spellEnd"/>
-      <w:r>
-        <w:t>)</w:t>
-      </w:r>
-    </w:p>
-    <w:p>
-      <w:pPr>
-        <w:pStyle w:val="ListParagraph"/>
-        <w:ind w:left="1080"/>
-      </w:pPr>
-      <w:r>
-        <w:t xml:space="preserve">Used to create a transaction which consist of </w:t>
-      </w:r>
-      <w:proofErr w:type="spellStart"/>
-      <w:r>
-        <w:t>fromAccountNumber</w:t>
-      </w:r>
-      <w:proofErr w:type="spellEnd"/>
-      <w:r>
-        <w:t xml:space="preserve">, </w:t>
-      </w:r>
-      <w:proofErr w:type="spellStart"/>
-      <w:r>
-        <w:t>toAccountNumber</w:t>
-      </w:r>
-      <w:proofErr w:type="spellEnd"/>
-      <w:r>
-        <w:t xml:space="preserve">, </w:t>
-      </w:r>
-      <w:proofErr w:type="spellStart"/>
-      <w:r>
-        <w:t>accountNumber</w:t>
-      </w:r>
-      <w:proofErr w:type="spellEnd"/>
-      <w:r>
-        <w:t>, timestamp.</w:t>
-      </w:r>
-    </w:p>
-    <w:p>
-      <w:pPr>
-        <w:pStyle w:val="ListParagraph"/>
-        <w:numPr>
-          <w:ilvl w:val="0"/>
-          <w:numId w:val="5"/>
-        </w:numPr>
-      </w:pPr>
-      <w:r>
-        <w:t>@GetMapping</w:t>
-      </w:r>
-    </w:p>
-    <w:p>
-      <w:pPr>
-        <w:pStyle w:val="ListParagraph"/>
-        <w:ind w:left="1080"/>
-      </w:pPr>
-      <w:r>
-        <w:t>This endp</w:t>
-      </w:r>
-      <w:r>
-        <w:t>o</w:t>
-      </w:r>
-      <w:r>
-        <w:t>int helps us to retrieve all the transaction details</w:t>
-      </w:r>
-    </w:p>
-    <w:p>
-      <w:pPr>
-        <w:pStyle w:val="ListParagraph"/>
-        <w:numPr>
-          <w:ilvl w:val="0"/>
-          <w:numId w:val="5"/>
-        </w:numPr>
-      </w:pPr>
-      <w:r>
-        <w:t>@GetMapping(/{txnId})</w:t>
-      </w:r>
-    </w:p>
-    <w:p>
-      <w:pPr>
-        <w:pStyle w:val="ListParagraph"/>
-        <w:ind w:left="1080"/>
-      </w:pPr>
-      <w:r>
-        <w:t>This endpoint is used to get transaction information for a specific transaction id.</w:t>
-      </w:r>
-    </w:p>
-    <w:p>
-      <w:pPr>
-        <w:pStyle w:val="ListParagraph"/>
-        <w:numPr>
-          <w:ilvl w:val="0"/>
-          <w:numId w:val="5"/>
-        </w:numPr>
-      </w:pPr>
-      <w:r>
-        <w:t>@GetMapping</w:t>
-      </w:r>
-      <w:r>
-        <w:t>(“/history/{accountNo})</w:t>
-      </w:r>
-    </w:p>
-    <w:p>
-      <w:pPr>
-        <w:pStyle w:val="ListParagraph"/>
-        <w:ind w:left="1080"/>
-      </w:pPr>
-      <w:r>
-        <w:t>This endp</w:t>
-      </w:r>
-      <w:r>
-        <w:t>o</w:t>
-      </w:r>
-      <w:r>
-        <w:t>int helps us to view the transaction history for a given account number.</w:t>
-      </w:r>
-    </w:p>
-    <w:p>
-      <w:pPr>
-        <w:pStyle w:val="ListParagraph"/>
-        <w:ind w:left="1080"/>
-      </w:pPr>
-    </w:p>
-    <w:p>
-      <w:pPr>
-        <w:pStyle w:val="ListParagraph"/>
-        <w:numPr>
-          <w:ilvl w:val="0"/>
-          <w:numId w:val="3"/>
-        </w:numPr>
-      </w:pPr>
-      <w:r>
-        <w:t>Notification Service</w:t>
-      </w:r>
-    </w:p>
-    <w:p>
-      <w:r>
-        <w:t>Template Creation and Management related service endpoints</w:t>
-      </w:r>
-      <w:r>
-        <w:t xml:space="preserve"> (</w:t>
-      </w:r>
-      <w:r>
-        <w:t>/</w:t>
-      </w:r>
-      <w:proofErr w:type="spellStart"/>
-      <w:r>
-        <w:t>api</w:t>
-      </w:r>
-      <w:proofErr w:type="spellEnd"/>
-      <w:r>
-        <w:t>/templates</w:t>
-      </w:r>
-      <w:r>
-        <w:t>)</w:t>
-      </w:r>
-      <w:r>
-        <w:t>:</w:t>
-      </w:r>
-    </w:p>
-    <w:p>
-      <w:pPr>
-        <w:ind w:firstLine="720"/>
-      </w:pPr>
-      <w:r>
-        <w:t xml:space="preserve">These are meant to be used by admins to manage templates which hold the content for different types of notifications based on locale. The content of the notification will also hold placeholder for parameters to be replaced in the message. </w:t>
-      </w:r>
-    </w:p>
-    <w:p>
-      <w:pPr>
-        <w:pStyle w:val="ListParagraph"/>
-        <w:numPr>
-          <w:ilvl w:val="0"/>
-          <w:numId w:val="10"/>
-        </w:numPr>
-      </w:pPr>
-      <w:r>
-        <w:t>@</w:t>
-      </w:r>
-      <w:proofErr w:type="gramStart"/>
-      <w:r>
-        <w:t>PostMapping(</w:t>
-      </w:r>
-      <w:proofErr w:type="gramEnd"/>
-      <w:r>
-        <w:t xml:space="preserve">@RequestBody </w:t>
-      </w:r>
-      <w:proofErr w:type="spellStart"/>
-      <w:r>
-        <w:t>TemplateRequest</w:t>
-      </w:r>
-      <w:proofErr w:type="spellEnd"/>
-      <w:r>
-        <w:t xml:space="preserve"> </w:t>
-      </w:r>
-      <w:proofErr w:type="spellStart"/>
-      <w:r>
-        <w:t>templateRequest</w:t>
-      </w:r>
-      <w:proofErr w:type="spellEnd"/>
-      <w:r>
-        <w:t>)</w:t>
-      </w:r>
-    </w:p>
-    <w:p>
-      <w:pPr>
-        <w:ind w:left="1080"/>
-      </w:pPr>
-      <w:r>
-        <w:t xml:space="preserve">Used to create </w:t>
-      </w:r>
-      <w:r>
-        <w:t xml:space="preserve">a template for a particular </w:t>
-      </w:r>
-      <w:proofErr w:type="spellStart"/>
-      <w:r>
-        <w:t>templateName</w:t>
-      </w:r>
-      <w:proofErr w:type="spellEnd"/>
-      <w:r>
-        <w:t xml:space="preserve"> and locale</w:t>
-      </w:r>
-      <w:r>
-        <w:t xml:space="preserve">. The content of the template will consist of a formatted message containing multiple placeholders (parameters) which can be replaced with real values while sending out messages. </w:t>
-      </w:r>
-    </w:p>
-    <w:p>
-      <w:pPr>
-        <w:pStyle w:val="ListParagraph"/>
-        <w:numPr>
-          <w:ilvl w:val="0"/>
-          <w:numId w:val="10"/>
-        </w:numPr>
-      </w:pPr>
-      <w:r>
+        <w:rPr>
+          <w:noProof/>
+        </w:rPr>
+        <w:drawing>
+          <wp:inline distT="0" distB="0" distL="0" distR="0" wp14:anchorId="6CA221B6" wp14:editId="260D7A07">
+            <wp:extent cx="5731510" cy="2505710"/>
+            <wp:effectExtent l="0" t="0" r="2540" b="8890"/>
+            <wp:docPr id="1505083009" name="Picture 1"/>
+            <wp:cNvGraphicFramePr>
+              <a:graphicFrameLocks xmlns:a="http://schemas.openxmlformats.org/drawingml/2006/main" noChangeAspect="1"/>
+            </wp:cNvGraphicFramePr>
+            <a:graphic xmlns:a="http://schemas.openxmlformats.org/drawingml/2006/main">
+              <a:graphicData uri="http://schemas.openxmlformats.org/drawingml/2006/picture">
+                <pic:pic xmlns:pic="http://schemas.openxmlformats.org/drawingml/2006/picture">
+                  <pic:nvPicPr>
+                    <pic:cNvPr id="1505083009" name=""/>
+                    <pic:cNvPicPr/>
+                  </pic:nvPicPr>
+                  <pic:blipFill>
+                    <a:blip r:embed="rId18"/>
+                    <a:stretch>
+                      <a:fillRect/>
+                    </a:stretch>
+                  </pic:blipFill>
+                  <pic:spPr>
+                    <a:xfrm>
+                      <a:off x="0" y="0"/>
+                      <a:ext cx="5731510" cy="2505710"/>
+                    </a:xfrm>
+                    <a:prstGeom prst="rect">
+                      <a:avLst/>
+                    </a:prstGeom>
+                  </pic:spPr>
+                </pic:pic>
+              </a:graphicData>
+            </a:graphic>
+          </wp:inline>
+        </w:drawing>
+      </w:r>
+    </w:p>
+    <w:p>
+      <w:r>
+        <w:rPr>
+          <w:noProof/>
+        </w:rPr>
+        <w:drawing>
+          <wp:inline distT="0" distB="0" distL="0" distR="0" wp14:anchorId="733778DE" wp14:editId="483F4757">
+            <wp:extent cx="5731510" cy="2862580"/>
+            <wp:effectExtent l="0" t="0" r="2540" b="0"/>
+            <wp:docPr id="856390352" name="Picture 1"/>
+            <wp:cNvGraphicFramePr>
+              <a:graphicFrameLocks xmlns:a="http://schemas.openxmlformats.org/drawingml/2006/main" noChangeAspect="1"/>
+            </wp:cNvGraphicFramePr>
+            <a:graphic xmlns:a="http://schemas.openxmlformats.org/drawingml/2006/main">
+              <a:graphicData uri="http://schemas.openxmlformats.org/drawingml/2006/picture">
+                <pic:pic xmlns:pic="http://schemas.openxmlformats.org/drawingml/2006/picture">
+                  <pic:nvPicPr>
+                    <pic:cNvPr id="856390352" name=""/>
+                    <pic:cNvPicPr/>
+                  </pic:nvPicPr>
+                  <pic:blipFill>
+                    <a:blip r:embed="rId19"/>
+                    <a:stretch>
+                      <a:fillRect/>
+                    </a:stretch>
+                  </pic:blipFill>
+                  <pic:spPr>
+                    <a:xfrm>
+                      <a:off x="0" y="0"/>
+                      <a:ext cx="5731510" cy="2862580"/>
+                    </a:xfrm>
+                    <a:prstGeom prst="rect">
+                      <a:avLst/>
+                    </a:prstGeom>
+                  </pic:spPr>
+                </pic:pic>
+              </a:graphicData>
+            </a:graphic>
+          </wp:inline>
+        </w:drawing>
+      </w:r>
+    </w:p>
+    <w:p>
+      <w:r>
+        <w:rPr>
+          <w:noProof/>
+        </w:rPr>
         <w:lastRenderedPageBreak/>
-        <w:t>@GetMapping</w:t>
-      </w:r>
-    </w:p>
-    <w:p>
-      <w:pPr>
-        <w:pStyle w:val="ListParagraph"/>
-        <w:ind w:left="1080"/>
-      </w:pPr>
-      <w:r>
-        <w:t>This endpoint helps us to retrieve all the t</w:t>
-      </w:r>
-      <w:r>
-        <w:t>emplate</w:t>
-      </w:r>
-      <w:r>
-        <w:t xml:space="preserve"> details</w:t>
-      </w:r>
-    </w:p>
-    <w:p>
-      <w:pPr>
-        <w:pStyle w:val="ListParagraph"/>
-        <w:ind w:left="1080"/>
-      </w:pPr>
-    </w:p>
-    <w:p>
-      <w:pPr>
-        <w:pStyle w:val="ListParagraph"/>
-        <w:numPr>
-          <w:ilvl w:val="0"/>
-          <w:numId w:val="10"/>
-        </w:numPr>
-      </w:pPr>
-      <w:r>
-        <w:t>@GetMapping(/{t</w:t>
-      </w:r>
-      <w:r>
-        <w:t>emplateName</w:t>
-      </w:r>
-      <w:r>
-        <w:t>})</w:t>
-      </w:r>
-      <w:r>
-        <w:t xml:space="preserve">  </w:t>
-      </w:r>
-    </w:p>
-    <w:p>
-      <w:pPr>
-        <w:pStyle w:val="ListParagraph"/>
-        <w:ind w:left="1080"/>
-      </w:pPr>
-      <w:r>
-        <w:t xml:space="preserve"> </w:t>
-      </w:r>
-      <w:r>
-        <w:t xml:space="preserve">(@PathVariable String </w:t>
-      </w:r>
-      <w:proofErr w:type="spellStart"/>
-      <w:r>
-        <w:t>templateName</w:t>
-      </w:r>
-      <w:proofErr w:type="spellEnd"/>
-      <w:r>
-        <w:t>, @RequestParam String locale)</w:t>
-      </w:r>
-    </w:p>
-    <w:p>
-      <w:pPr>
-        <w:pStyle w:val="ListParagraph"/>
-        <w:ind w:left="1080"/>
-      </w:pPr>
-      <w:r>
-        <w:t>This endpoint is used to get t</w:t>
-      </w:r>
-      <w:r>
-        <w:t>emplate details</w:t>
-      </w:r>
-      <w:r>
-        <w:t xml:space="preserve"> for a specific t</w:t>
-      </w:r>
-      <w:r>
-        <w:t>emplate name and locale</w:t>
-      </w:r>
-      <w:r>
-        <w:t>.</w:t>
-      </w:r>
-    </w:p>
-    <w:p>
-      <w:pPr>
-        <w:pStyle w:val="ListParagraph"/>
-        <w:ind w:left="1080"/>
-      </w:pPr>
-    </w:p>
-    <w:p>
-      <w:r>
-        <w:t>Notification</w:t>
-      </w:r>
-      <w:r>
-        <w:t xml:space="preserve"> related service endpoints (</w:t>
-      </w:r>
-      <w:r>
-        <w:t>/</w:t>
-      </w:r>
-      <w:proofErr w:type="spellStart"/>
-      <w:r>
-        <w:t>api</w:t>
-      </w:r>
-      <w:proofErr w:type="spellEnd"/>
-      <w:r>
-        <w:t>/</w:t>
-      </w:r>
-      <w:r>
-        <w:t>notifications</w:t>
-      </w:r>
-      <w:r>
-        <w:t>):</w:t>
-      </w:r>
-    </w:p>
-    <w:p>
-      <w:pPr>
-        <w:ind w:firstLine="720"/>
-      </w:pPr>
-      <w:r>
-        <w:t xml:space="preserve">These endpoints are related to the notifications themselves. </w:t>
-      </w:r>
-    </w:p>
-    <w:p>
-      <w:pPr>
-        <w:pStyle w:val="ListParagraph"/>
-        <w:numPr>
-          <w:ilvl w:val="0"/>
-          <w:numId w:val="11"/>
-        </w:numPr>
-      </w:pPr>
-      <w:r>
-        <w:t>@</w:t>
-      </w:r>
-      <w:proofErr w:type="gramStart"/>
-      <w:r>
-        <w:t>PostMapping(</w:t>
-      </w:r>
-      <w:proofErr w:type="gramEnd"/>
-      <w:r>
-        <w:t xml:space="preserve">@RequestBody </w:t>
-      </w:r>
-      <w:proofErr w:type="spellStart"/>
-      <w:r>
-        <w:t>NotificationRequest</w:t>
-      </w:r>
-      <w:proofErr w:type="spellEnd"/>
-      <w:r>
-        <w:t xml:space="preserve"> </w:t>
-      </w:r>
-      <w:proofErr w:type="spellStart"/>
-      <w:r>
-        <w:t>notificationRequest</w:t>
-      </w:r>
-      <w:proofErr w:type="spellEnd"/>
-      <w:r>
-        <w:t>)</w:t>
-      </w:r>
-    </w:p>
-    <w:p>
-      <w:pPr>
-        <w:ind w:left="1080"/>
-      </w:pPr>
-      <w:r>
-        <w:t xml:space="preserve">This </w:t>
-      </w:r>
-      <w:r>
-        <w:t xml:space="preserve">endpoint is </w:t>
-      </w:r>
-      <w:r>
-        <w:t xml:space="preserve">meant to be used by other services to send out specific notifications based on </w:t>
-      </w:r>
-      <w:r>
-        <w:t xml:space="preserve">a </w:t>
-      </w:r>
-      <w:r>
-        <w:t xml:space="preserve">template name and locale. The actual values to be replaced into the placeholder parameters </w:t>
-      </w:r>
-      <w:r>
-        <w:t xml:space="preserve">of the template’s contents </w:t>
-      </w:r>
-      <w:r>
-        <w:t>will be passed in as a map while invoking th</w:t>
-      </w:r>
-      <w:r>
-        <w:t>is endpoint</w:t>
-      </w:r>
-      <w:r>
-        <w:t>.</w:t>
-      </w:r>
-    </w:p>
-    <w:p>
-      <w:pPr>
-        <w:pStyle w:val="ListParagraph"/>
-        <w:numPr>
-          <w:ilvl w:val="0"/>
-          <w:numId w:val="11"/>
-        </w:numPr>
-      </w:pPr>
-      <w:r>
-        <w:t>@GetMapping</w:t>
-      </w:r>
-    </w:p>
-    <w:p>
-      <w:pPr>
-        <w:pStyle w:val="ListParagraph"/>
-        <w:ind w:left="1080"/>
-      </w:pPr>
-      <w:r>
-        <w:t xml:space="preserve">This endpoint helps us to retrieve all the </w:t>
-      </w:r>
-      <w:r>
-        <w:t>notifications that were sent out</w:t>
-      </w:r>
-    </w:p>
-    <w:p>
-      <w:pPr>
-        <w:pStyle w:val="ListParagraph"/>
-        <w:ind w:left="1080"/>
-      </w:pPr>
-    </w:p>
-    <w:p>
-      <w:pPr>
-        <w:pStyle w:val="ListParagraph"/>
-        <w:numPr>
-          <w:ilvl w:val="0"/>
-          <w:numId w:val="11"/>
-        </w:numPr>
-      </w:pPr>
-      <w:r>
-        <w:t>@GetMapping("/{Id}")</w:t>
-      </w:r>
-    </w:p>
-    <w:p>
-      <w:pPr>
-        <w:pStyle w:val="ListParagraph"/>
-        <w:ind w:left="1080"/>
-      </w:pPr>
-      <w:r>
-        <w:t>This endpoint helps us to retrieve the notification</w:t>
-      </w:r>
-      <w:r>
-        <w:t xml:space="preserve"> </w:t>
-      </w:r>
-      <w:r>
-        <w:t>that w</w:t>
-      </w:r>
-      <w:r>
-        <w:t>as</w:t>
-      </w:r>
-      <w:r>
-        <w:t xml:space="preserve"> sent out</w:t>
-      </w:r>
-      <w:r>
-        <w:t xml:space="preserve"> based on </w:t>
-      </w:r>
-      <w:r>
-        <w:t>a specific</w:t>
-      </w:r>
-      <w:r>
-        <w:t xml:space="preserve"> notification ID. </w:t>
-      </w:r>
-    </w:p>
-    <w:p>
-      <w:pPr>
-        <w:pStyle w:val="ListParagraph"/>
-        <w:ind w:left="1080"/>
-      </w:pPr>
-    </w:p>
-    <w:p>
-      <w:pPr>
-        <w:pStyle w:val="ListParagraph"/>
-        <w:ind w:left="1080"/>
-      </w:pPr>
-      <w:r>
-        <w:t>Similarly</w:t>
-      </w:r>
-      <w:r>
-        <w:t>,</w:t>
-      </w:r>
-      <w:r>
-        <w:t xml:space="preserve"> we can have other endpoints implemented as needed to show the notifications in some UI (</w:t>
-      </w:r>
-      <w:r>
-        <w:t>for example, as a “Notification History” tab against an account).</w:t>
-      </w:r>
-    </w:p>
-    <w:p>
-      <w:pPr>
-        <w:pStyle w:val="ListParagraph"/>
-        <w:ind w:left="1080"/>
-      </w:pPr>
-    </w:p>
-    <w:p>
-      <w:pPr>
-        <w:pStyle w:val="ListParagraph"/>
-        <w:ind w:left="1080"/>
-      </w:pPr>
+        <w:drawing>
+          <wp:inline distT="0" distB="0" distL="0" distR="0" wp14:anchorId="6C6C4760" wp14:editId="12164AEF">
+            <wp:extent cx="5731510" cy="2919095"/>
+            <wp:effectExtent l="0" t="0" r="2540" b="0"/>
+            <wp:docPr id="982099514" name="Picture 1"/>
+            <wp:cNvGraphicFramePr>
+              <a:graphicFrameLocks xmlns:a="http://schemas.openxmlformats.org/drawingml/2006/main" noChangeAspect="1"/>
+            </wp:cNvGraphicFramePr>
+            <a:graphic xmlns:a="http://schemas.openxmlformats.org/drawingml/2006/main">
+              <a:graphicData uri="http://schemas.openxmlformats.org/drawingml/2006/picture">
+                <pic:pic xmlns:pic="http://schemas.openxmlformats.org/drawingml/2006/picture">
+                  <pic:nvPicPr>
+                    <pic:cNvPr id="982099514" name=""/>
+                    <pic:cNvPicPr/>
+                  </pic:nvPicPr>
+                  <pic:blipFill>
+                    <a:blip r:embed="rId20"/>
+                    <a:stretch>
+                      <a:fillRect/>
+                    </a:stretch>
+                  </pic:blipFill>
+                  <pic:spPr>
+                    <a:xfrm>
+                      <a:off x="0" y="0"/>
+                      <a:ext cx="5731510" cy="2919095"/>
+                    </a:xfrm>
+                    <a:prstGeom prst="rect">
+                      <a:avLst/>
+                    </a:prstGeom>
+                  </pic:spPr>
+                </pic:pic>
+              </a:graphicData>
+            </a:graphic>
+          </wp:inline>
+        </w:drawing>
+      </w:r>
     </w:p>
     <w:p>
       <w:pPr>
@@ -2738,6 +3506,7 @@
   <w:style w:type="character" w:default="1" w:styleId="DefaultParagraphFont">
     <w:name w:val="Default Paragraph Font"/>
     <w:uiPriority w:val="1"/>
+    <w:semiHidden/>
     <w:unhideWhenUsed/>
   </w:style>
   <w:style w:type="table" w:default="1" w:styleId="TableNormal">
@@ -2771,6 +3540,29 @@
       <w:ind w:left="720"/>
       <w:contextualSpacing/>
     </w:pPr>
+  </w:style>
+  <w:style w:type="character" w:styleId="Hyperlink">
+    <w:name w:val="Hyperlink"/>
+    <w:basedOn w:val="DefaultParagraphFont"/>
+    <w:uiPriority w:val="99"/>
+    <w:unhideWhenUsed/>
+    <w:rsid w:val="00B6797A"/>
+    <w:rPr>
+      <w:color w:val="0563C1" w:themeColor="hyperlink"/>
+      <w:u w:val="single"/>
+    </w:rPr>
+  </w:style>
+  <w:style w:type="character" w:styleId="UnresolvedMention">
+    <w:name w:val="Unresolved Mention"/>
+    <w:basedOn w:val="DefaultParagraphFont"/>
+    <w:uiPriority w:val="99"/>
+    <w:semiHidden/>
+    <w:unhideWhenUsed/>
+    <w:rsid w:val="00B6797A"/>
+    <w:rPr>
+      <w:color w:val="605E5C"/>
+      <w:shd w:val="clear" w:color="auto" w:fill="E1DFDD"/>
+    </w:rPr>
   </w:style>
 </w:styles>
 </file>

</xml_diff>